<commit_message>
adicionando bloqueio de má requisição
</commit_message>
<xml_diff>
--- a/AdmCartorio/App_Data/Arquivos/Atos/32.docx
+++ b/AdmCartorio/App_Data/Arquivos/Atos/32.docx
@@ -7,6 +7,7 @@
         <w:spacing w:after="0"/>
         <w:rPr>
           <w:rFonts w:ascii="Times New Roman" w:hAnsi="Times New Roman" w:cs="Times New Roman"/>
+          <w:color w:val="FFFFFF"/>
           <w:sz w:val="28"/>
         </w:rPr>
       </w:pPr>
@@ -18,294 +19,327 @@
         <w:spacing w:after="0"/>
         <w:rPr>
           <w:rFonts w:ascii="Times New Roman" w:hAnsi="Times New Roman" w:cs="Times New Roman"/>
-          <w:sz w:val="28"/>
-        </w:rPr>
-      </w:pPr>
-    </w:p>
-    <w:p>
-      <w:pPr>
-        <w:spacing w:after="0"/>
-        <w:rPr>
-          <w:rFonts w:ascii="Times New Roman" w:hAnsi="Times New Roman" w:cs="Times New Roman"/>
-          <w:sz w:val="28"/>
-        </w:rPr>
-      </w:pPr>
-    </w:p>
-    <w:p>
-      <w:pPr>
-        <w:spacing w:after="0"/>
-        <w:rPr>
-          <w:rFonts w:ascii="Times New Roman" w:hAnsi="Times New Roman" w:cs="Times New Roman"/>
-          <w:sz w:val="28"/>
-        </w:rPr>
-      </w:pPr>
-    </w:p>
-    <w:p>
-      <w:pPr>
-        <w:spacing w:after="0"/>
-        <w:rPr>
-          <w:rFonts w:ascii="Times New Roman" w:hAnsi="Times New Roman" w:cs="Times New Roman"/>
-          <w:sz w:val="28"/>
-        </w:rPr>
-      </w:pPr>
-    </w:p>
-    <w:p>
-      <w:pPr>
-        <w:spacing w:after="0"/>
-        <w:rPr>
-          <w:rFonts w:ascii="Times New Roman" w:hAnsi="Times New Roman" w:cs="Times New Roman"/>
-          <w:sz w:val="28"/>
-        </w:rPr>
-      </w:pPr>
-    </w:p>
-    <w:p>
-      <w:pPr>
-        <w:spacing w:after="0"/>
-        <w:rPr>
-          <w:rFonts w:ascii="Times New Roman" w:hAnsi="Times New Roman" w:cs="Times New Roman"/>
-          <w:sz w:val="28"/>
-        </w:rPr>
-      </w:pPr>
-    </w:p>
-    <w:p>
-      <w:pPr>
-        <w:spacing w:after="0"/>
-        <w:rPr>
-          <w:rFonts w:ascii="Times New Roman" w:hAnsi="Times New Roman" w:cs="Times New Roman"/>
-          <w:sz w:val="28"/>
-        </w:rPr>
-      </w:pPr>
-    </w:p>
-    <w:p>
-      <w:pPr>
-        <w:spacing w:after="0"/>
-        <w:rPr>
-          <w:rFonts w:ascii="Times New Roman" w:hAnsi="Times New Roman" w:cs="Times New Roman"/>
-          <w:sz w:val="28"/>
-        </w:rPr>
-      </w:pPr>
-    </w:p>
-    <w:p>
-      <w:pPr>
-        <w:spacing w:after="0"/>
-        <w:rPr>
-          <w:rFonts w:ascii="Times New Roman" w:hAnsi="Times New Roman" w:cs="Times New Roman"/>
-          <w:sz w:val="28"/>
-        </w:rPr>
-      </w:pPr>
-    </w:p>
-    <w:p>
-      <w:pPr>
-        <w:spacing w:after="0"/>
-        <w:rPr>
-          <w:rFonts w:ascii="Times New Roman" w:hAnsi="Times New Roman" w:cs="Times New Roman"/>
-          <w:sz w:val="28"/>
-        </w:rPr>
-      </w:pPr>
-    </w:p>
-    <w:p>
-      <w:pPr>
-        <w:spacing w:after="0"/>
-        <w:rPr>
-          <w:rFonts w:ascii="Times New Roman" w:hAnsi="Times New Roman" w:cs="Times New Roman"/>
-          <w:sz w:val="28"/>
-        </w:rPr>
-      </w:pPr>
-    </w:p>
-    <w:p>
-      <w:pPr>
-        <w:spacing w:after="0"/>
-        <w:rPr>
-          <w:rFonts w:ascii="Times New Roman" w:hAnsi="Times New Roman" w:cs="Times New Roman"/>
-          <w:sz w:val="28"/>
-        </w:rPr>
-      </w:pPr>
-    </w:p>
-    <w:p>
-      <w:pPr>
-        <w:spacing w:after="0"/>
-        <w:rPr>
-          <w:rFonts w:ascii="Times New Roman" w:hAnsi="Times New Roman" w:cs="Times New Roman"/>
-          <w:sz w:val="28"/>
-        </w:rPr>
-      </w:pPr>
-    </w:p>
-    <w:p>
-      <w:pPr>
-        <w:spacing w:after="0"/>
-        <w:rPr>
-          <w:rFonts w:ascii="Times New Roman" w:hAnsi="Times New Roman" w:cs="Times New Roman"/>
-          <w:sz w:val="28"/>
-        </w:rPr>
-      </w:pPr>
-    </w:p>
-    <w:p>
-      <w:pPr>
-        <w:spacing w:after="0"/>
-        <w:rPr>
-          <w:rFonts w:ascii="Times New Roman" w:hAnsi="Times New Roman" w:cs="Times New Roman"/>
-          <w:sz w:val="28"/>
-        </w:rPr>
-      </w:pPr>
-    </w:p>
-    <w:p>
-      <w:pPr>
-        <w:spacing w:after="0"/>
-        <w:rPr>
-          <w:rFonts w:ascii="Times New Roman" w:hAnsi="Times New Roman" w:cs="Times New Roman"/>
-          <w:sz w:val="28"/>
-        </w:rPr>
-      </w:pPr>
-    </w:p>
-    <w:p>
-      <w:pPr>
-        <w:spacing w:after="0"/>
-        <w:rPr>
-          <w:rFonts w:ascii="Times New Roman" w:hAnsi="Times New Roman" w:cs="Times New Roman"/>
-          <w:sz w:val="28"/>
-        </w:rPr>
-      </w:pPr>
-    </w:p>
-    <w:p>
-      <w:pPr>
-        <w:spacing w:after="0"/>
-        <w:rPr>
-          <w:rFonts w:ascii="Times New Roman" w:hAnsi="Times New Roman" w:cs="Times New Roman"/>
-          <w:sz w:val="28"/>
-        </w:rPr>
-      </w:pPr>
-    </w:p>
-    <w:p>
-      <w:pPr>
-        <w:spacing w:after="0"/>
-        <w:rPr>
-          <w:rFonts w:ascii="Times New Roman" w:hAnsi="Times New Roman" w:cs="Times New Roman"/>
-          <w:sz w:val="28"/>
-        </w:rPr>
-      </w:pPr>
-    </w:p>
-    <w:p>
-      <w:pPr>
-        <w:spacing w:after="0"/>
-        <w:rPr>
-          <w:rFonts w:ascii="Times New Roman" w:hAnsi="Times New Roman" w:cs="Times New Roman"/>
-          <w:sz w:val="28"/>
-        </w:rPr>
-      </w:pPr>
-    </w:p>
-    <w:p>
-      <w:pPr>
-        <w:spacing w:after="0"/>
-        <w:rPr>
-          <w:rFonts w:ascii="Times New Roman" w:hAnsi="Times New Roman" w:cs="Times New Roman"/>
-          <w:sz w:val="28"/>
-        </w:rPr>
-      </w:pPr>
-    </w:p>
-    <w:p>
-      <w:pPr>
-        <w:spacing w:after="0"/>
-        <w:rPr>
-          <w:rFonts w:ascii="Times New Roman" w:hAnsi="Times New Roman" w:cs="Times New Roman"/>
-          <w:sz w:val="28"/>
-        </w:rPr>
-      </w:pPr>
-    </w:p>
-    <w:p>
-      <w:pPr>
-        <w:spacing w:after="0"/>
-        <w:rPr>
-          <w:rFonts w:ascii="Times New Roman" w:hAnsi="Times New Roman" w:cs="Times New Roman"/>
-          <w:sz w:val="28"/>
-        </w:rPr>
-      </w:pPr>
-    </w:p>
-    <w:p>
-      <w:pPr>
-        <w:spacing w:after="0"/>
-        <w:rPr>
-          <w:rFonts w:ascii="Times New Roman" w:hAnsi="Times New Roman" w:cs="Times New Roman"/>
-          <w:sz w:val="28"/>
-        </w:rPr>
-      </w:pPr>
-    </w:p>
-    <w:p>
-      <w:pPr>
-        <w:spacing w:after="0"/>
-        <w:rPr>
-          <w:rFonts w:ascii="Times New Roman" w:hAnsi="Times New Roman" w:cs="Times New Roman"/>
-          <w:sz w:val="28"/>
-        </w:rPr>
-      </w:pPr>
-    </w:p>
-    <w:p>
-      <w:pPr>
-        <w:spacing w:after="0"/>
-        <w:rPr>
-          <w:rFonts w:ascii="Times New Roman" w:hAnsi="Times New Roman" w:cs="Times New Roman"/>
-          <w:sz w:val="28"/>
-        </w:rPr>
-      </w:pPr>
-    </w:p>
-    <w:p>
-      <w:pPr>
-        <w:spacing w:after="0"/>
-        <w:rPr>
-          <w:rFonts w:ascii="Times New Roman" w:hAnsi="Times New Roman" w:cs="Times New Roman"/>
-          <w:sz w:val="28"/>
-        </w:rPr>
-      </w:pPr>
-    </w:p>
-    <w:p>
-      <w:pPr>
-        <w:spacing w:after="0"/>
-        <w:rPr>
-          <w:rFonts w:ascii="Times New Roman" w:hAnsi="Times New Roman" w:cs="Times New Roman"/>
-          <w:sz w:val="28"/>
-        </w:rPr>
-      </w:pPr>
-    </w:p>
-    <w:p>
-      <w:pPr>
-        <w:spacing w:after="0"/>
-        <w:rPr>
-          <w:rFonts w:ascii="Times New Roman" w:hAnsi="Times New Roman" w:cs="Times New Roman"/>
-          <w:sz w:val="28"/>
-        </w:rPr>
-      </w:pPr>
-    </w:p>
-    <w:p>
-      <w:pPr>
-        <w:spacing w:after="0"/>
-        <w:rPr>
-          <w:rFonts w:ascii="Times New Roman" w:hAnsi="Times New Roman" w:cs="Times New Roman"/>
-          <w:sz w:val="28"/>
-        </w:rPr>
-      </w:pPr>
-    </w:p>
-    <w:p>
-      <w:pPr>
-        <w:spacing w:after="0"/>
-        <w:rPr>
-          <w:rFonts w:ascii="Times New Roman" w:hAnsi="Times New Roman" w:cs="Times New Roman"/>
-          <w:sz w:val="28"/>
-        </w:rPr>
-      </w:pPr>
-    </w:p>
-    <w:p>
-      <w:pPr>
-        <w:spacing w:after="0"/>
-        <w:rPr>
-          <w:rFonts w:ascii="Times New Roman" w:hAnsi="Times New Roman" w:cs="Times New Roman"/>
-          <w:sz w:val="28"/>
-        </w:rPr>
-      </w:pPr>
-    </w:p>
-    <w:p>
-      <w:pPr>
-        <w:spacing w:after="0"/>
-        <w:rPr>
-          <w:rFonts w:ascii="Times New Roman" w:hAnsi="Times New Roman" w:cs="Times New Roman"/>
+          <w:color w:val="FFFFFF"/>
+          <w:sz w:val="28"/>
+        </w:rPr>
+      </w:pPr>
+    </w:p>
+    <w:p>
+      <w:pPr>
+        <w:spacing w:after="0"/>
+        <w:rPr>
+          <w:rFonts w:ascii="Times New Roman" w:hAnsi="Times New Roman" w:cs="Times New Roman"/>
+          <w:color w:val="FFFFFF"/>
+          <w:sz w:val="28"/>
+        </w:rPr>
+      </w:pPr>
+    </w:p>
+    <w:p>
+      <w:pPr>
+        <w:spacing w:after="0"/>
+        <w:rPr>
+          <w:rFonts w:ascii="Times New Roman" w:hAnsi="Times New Roman" w:cs="Times New Roman"/>
+          <w:color w:val="FFFFFF"/>
+          <w:sz w:val="28"/>
+        </w:rPr>
+      </w:pPr>
+    </w:p>
+    <w:p>
+      <w:pPr>
+        <w:spacing w:after="0"/>
+        <w:rPr>
+          <w:rFonts w:ascii="Times New Roman" w:hAnsi="Times New Roman" w:cs="Times New Roman"/>
+          <w:color w:val="FFFFFF"/>
+          <w:sz w:val="28"/>
+        </w:rPr>
+      </w:pPr>
+    </w:p>
+    <w:p>
+      <w:pPr>
+        <w:spacing w:after="0"/>
+        <w:rPr>
+          <w:rFonts w:ascii="Times New Roman" w:hAnsi="Times New Roman" w:cs="Times New Roman"/>
+          <w:color w:val="FFFFFF"/>
+          <w:sz w:val="28"/>
+        </w:rPr>
+      </w:pPr>
+    </w:p>
+    <w:p>
+      <w:pPr>
+        <w:spacing w:after="0"/>
+        <w:rPr>
+          <w:rFonts w:ascii="Times New Roman" w:hAnsi="Times New Roman" w:cs="Times New Roman"/>
+          <w:color w:val="FFFFFF"/>
+          <w:sz w:val="28"/>
+        </w:rPr>
+      </w:pPr>
+    </w:p>
+    <w:p>
+      <w:pPr>
+        <w:spacing w:after="0"/>
+        <w:rPr>
+          <w:rFonts w:ascii="Times New Roman" w:hAnsi="Times New Roman" w:cs="Times New Roman"/>
+          <w:color w:val="FFFFFF"/>
+          <w:sz w:val="28"/>
+        </w:rPr>
+      </w:pPr>
+    </w:p>
+    <w:p>
+      <w:pPr>
+        <w:spacing w:after="0"/>
+        <w:rPr>
+          <w:rFonts w:ascii="Times New Roman" w:hAnsi="Times New Roman" w:cs="Times New Roman"/>
+          <w:color w:val="FFFFFF"/>
+          <w:sz w:val="28"/>
+        </w:rPr>
+      </w:pPr>
+    </w:p>
+    <w:p>
+      <w:pPr>
+        <w:spacing w:after="0"/>
+        <w:rPr>
+          <w:rFonts w:ascii="Times New Roman" w:hAnsi="Times New Roman" w:cs="Times New Roman"/>
+          <w:color w:val="FFFFFF"/>
+          <w:sz w:val="28"/>
+        </w:rPr>
+      </w:pPr>
+    </w:p>
+    <w:p>
+      <w:pPr>
+        <w:spacing w:after="0"/>
+        <w:rPr>
+          <w:rFonts w:ascii="Times New Roman" w:hAnsi="Times New Roman" w:cs="Times New Roman"/>
+          <w:color w:val="FFFFFF"/>
+          <w:sz w:val="28"/>
+        </w:rPr>
+      </w:pPr>
+    </w:p>
+    <w:p>
+      <w:pPr>
+        <w:spacing w:after="0"/>
+        <w:rPr>
+          <w:rFonts w:ascii="Times New Roman" w:hAnsi="Times New Roman" w:cs="Times New Roman"/>
+          <w:color w:val="FFFFFF"/>
+          <w:sz w:val="28"/>
+        </w:rPr>
+      </w:pPr>
+    </w:p>
+    <w:p>
+      <w:pPr>
+        <w:spacing w:after="0"/>
+        <w:rPr>
+          <w:rFonts w:ascii="Times New Roman" w:hAnsi="Times New Roman" w:cs="Times New Roman"/>
+          <w:color w:val="FFFFFF"/>
+          <w:sz w:val="28"/>
+        </w:rPr>
+      </w:pPr>
+    </w:p>
+    <w:p>
+      <w:pPr>
+        <w:spacing w:after="0"/>
+        <w:rPr>
+          <w:rFonts w:ascii="Times New Roman" w:hAnsi="Times New Roman" w:cs="Times New Roman"/>
+          <w:color w:val="FFFFFF"/>
+          <w:sz w:val="28"/>
+        </w:rPr>
+      </w:pPr>
+    </w:p>
+    <w:p>
+      <w:pPr>
+        <w:spacing w:after="0"/>
+        <w:rPr>
+          <w:rFonts w:ascii="Times New Roman" w:hAnsi="Times New Roman" w:cs="Times New Roman"/>
+          <w:color w:val="FFFFFF"/>
+          <w:sz w:val="28"/>
+        </w:rPr>
+      </w:pPr>
+    </w:p>
+    <w:p>
+      <w:pPr>
+        <w:spacing w:after="0"/>
+        <w:rPr>
+          <w:rFonts w:ascii="Times New Roman" w:hAnsi="Times New Roman" w:cs="Times New Roman"/>
+          <w:color w:val="FFFFFF"/>
+          <w:sz w:val="28"/>
+        </w:rPr>
+      </w:pPr>
+    </w:p>
+    <w:p>
+      <w:pPr>
+        <w:spacing w:after="0"/>
+        <w:rPr>
+          <w:rFonts w:ascii="Times New Roman" w:hAnsi="Times New Roman" w:cs="Times New Roman"/>
+          <w:color w:val="FFFFFF"/>
+          <w:sz w:val="28"/>
+        </w:rPr>
+      </w:pPr>
+    </w:p>
+    <w:p>
+      <w:pPr>
+        <w:spacing w:after="0"/>
+        <w:rPr>
+          <w:rFonts w:ascii="Times New Roman" w:hAnsi="Times New Roman" w:cs="Times New Roman"/>
+          <w:color w:val="FFFFFF"/>
+          <w:sz w:val="28"/>
+        </w:rPr>
+      </w:pPr>
+    </w:p>
+    <w:p>
+      <w:pPr>
+        <w:spacing w:after="0"/>
+        <w:rPr>
+          <w:rFonts w:ascii="Times New Roman" w:hAnsi="Times New Roman" w:cs="Times New Roman"/>
+          <w:color w:val="FFFFFF"/>
+          <w:sz w:val="28"/>
+        </w:rPr>
+      </w:pPr>
+    </w:p>
+    <w:p>
+      <w:pPr>
+        <w:spacing w:after="0"/>
+        <w:rPr>
+          <w:rFonts w:ascii="Times New Roman" w:hAnsi="Times New Roman" w:cs="Times New Roman"/>
+          <w:color w:val="FFFFFF"/>
+          <w:sz w:val="28"/>
+        </w:rPr>
+      </w:pPr>
+    </w:p>
+    <w:p>
+      <w:pPr>
+        <w:spacing w:after="0"/>
+        <w:rPr>
+          <w:rFonts w:ascii="Times New Roman" w:hAnsi="Times New Roman" w:cs="Times New Roman"/>
+          <w:color w:val="FFFFFF"/>
+          <w:sz w:val="28"/>
+        </w:rPr>
+      </w:pPr>
+    </w:p>
+    <w:p>
+      <w:pPr>
+        <w:spacing w:after="0"/>
+        <w:rPr>
+          <w:rFonts w:ascii="Times New Roman" w:hAnsi="Times New Roman" w:cs="Times New Roman"/>
+          <w:color w:val="FFFFFF"/>
+          <w:sz w:val="28"/>
+        </w:rPr>
+      </w:pPr>
+    </w:p>
+    <w:p>
+      <w:pPr>
+        <w:spacing w:after="0"/>
+        <w:rPr>
+          <w:rFonts w:ascii="Times New Roman" w:hAnsi="Times New Roman" w:cs="Times New Roman"/>
+          <w:color w:val="FFFFFF"/>
+          <w:sz w:val="28"/>
+        </w:rPr>
+      </w:pPr>
+    </w:p>
+    <w:p>
+      <w:pPr>
+        <w:spacing w:after="0"/>
+        <w:rPr>
+          <w:rFonts w:ascii="Times New Roman" w:hAnsi="Times New Roman" w:cs="Times New Roman"/>
+          <w:color w:val="FFFFFF"/>
+          <w:sz w:val="28"/>
+        </w:rPr>
+      </w:pPr>
+    </w:p>
+    <w:p>
+      <w:pPr>
+        <w:spacing w:after="0"/>
+        <w:rPr>
+          <w:rFonts w:ascii="Times New Roman" w:hAnsi="Times New Roman" w:cs="Times New Roman"/>
+          <w:color w:val="FFFFFF"/>
+          <w:sz w:val="28"/>
+        </w:rPr>
+      </w:pPr>
+    </w:p>
+    <w:p>
+      <w:pPr>
+        <w:spacing w:after="0"/>
+        <w:rPr>
+          <w:rFonts w:ascii="Times New Roman" w:hAnsi="Times New Roman" w:cs="Times New Roman"/>
+          <w:color w:val="FFFFFF"/>
+          <w:sz w:val="28"/>
+        </w:rPr>
+      </w:pPr>
+    </w:p>
+    <w:p>
+      <w:pPr>
+        <w:spacing w:after="0"/>
+        <w:rPr>
+          <w:rFonts w:ascii="Times New Roman" w:hAnsi="Times New Roman" w:cs="Times New Roman"/>
+          <w:color w:val="FFFFFF"/>
+          <w:sz w:val="28"/>
+        </w:rPr>
+      </w:pPr>
+    </w:p>
+    <w:p>
+      <w:pPr>
+        <w:spacing w:after="0"/>
+        <w:rPr>
+          <w:rFonts w:ascii="Times New Roman" w:hAnsi="Times New Roman" w:cs="Times New Roman"/>
+          <w:color w:val="FFFFFF"/>
+          <w:sz w:val="28"/>
+        </w:rPr>
+      </w:pPr>
+    </w:p>
+    <w:p>
+      <w:pPr>
+        <w:spacing w:after="0"/>
+        <w:rPr>
+          <w:rFonts w:ascii="Times New Roman" w:hAnsi="Times New Roman" w:cs="Times New Roman"/>
+          <w:color w:val="FFFFFF"/>
+          <w:sz w:val="28"/>
+        </w:rPr>
+      </w:pPr>
+    </w:p>
+    <w:p>
+      <w:pPr>
+        <w:spacing w:after="0"/>
+        <w:rPr>
+          <w:rFonts w:ascii="Times New Roman" w:hAnsi="Times New Roman" w:cs="Times New Roman"/>
+          <w:color w:val="FFFFFF"/>
+          <w:sz w:val="28"/>
+        </w:rPr>
+      </w:pPr>
+    </w:p>
+    <w:p>
+      <w:pPr>
+        <w:spacing w:after="0"/>
+        <w:rPr>
+          <w:rFonts w:ascii="Times New Roman" w:hAnsi="Times New Roman" w:cs="Times New Roman"/>
+          <w:color w:val="FFFFFF"/>
+          <w:sz w:val="28"/>
+        </w:rPr>
+      </w:pPr>
+    </w:p>
+    <w:p>
+      <w:pPr>
+        <w:spacing w:after="0"/>
+        <w:rPr>
+          <w:rFonts w:ascii="Times New Roman" w:hAnsi="Times New Roman" w:cs="Times New Roman"/>
+          <w:color w:val="FFFFFF"/>
+          <w:sz w:val="28"/>
+        </w:rPr>
+      </w:pPr>
+    </w:p>
+    <w:p>
+      <w:pPr>
+        <w:spacing w:after="0"/>
+        <w:rPr>
+          <w:rFonts w:ascii="Times New Roman" w:hAnsi="Times New Roman" w:cs="Times New Roman"/>
+          <w:color w:val="FFFFFF"/>
+          <w:sz w:val="28"/>
+        </w:rPr>
+      </w:pPr>
+    </w:p>
+    <w:p>
+      <w:pPr>
+        <w:spacing w:after="0"/>
+        <w:rPr>
+          <w:rFonts w:ascii="Times New Roman" w:hAnsi="Times New Roman" w:cs="Times New Roman"/>
+          <w:color w:val="FFFFFF"/>
           <w:sz w:val="28"/>
         </w:rPr>
         <w:sectPr>
@@ -328,6 +362,7 @@
       <w:r>
         <w:rPr>
           <w:rFonts w:ascii="Times New Roman" w:hAnsi="Times New Roman" w:cs="Times New Roman"/>
+          <w:color w:val="FFFFFF"/>
           <w:sz w:val="28"/>
         </w:rPr>
         <w:lastRenderedPageBreak/>
@@ -340,6 +375,7 @@
         <w:jc w:val="both"/>
         <w:rPr>
           <w:rFonts w:ascii="Times New Roman" w:hAnsi="Times New Roman" w:cs="Times New Roman"/>
+          <w:color w:val="FFFFFF"/>
           <w:sz w:val="28"/>
         </w:rPr>
       </w:pPr>
@@ -356,6 +392,7 @@
       <w:r>
         <w:rPr>
           <w:rFonts w:ascii="Times New Roman" w:hAnsi="Times New Roman" w:cs="Times New Roman"/>
+          <w:color w:val="FFFFFF"/>
           <w:sz w:val="28"/>
         </w:rPr>
         <w:t>R-32/32 - Bairro: Bairro , Telefone: Telefone , Nome: Nome , EDIF: EDIF</w:t>
@@ -373,6 +410,7 @@
       <w:r>
         <w:rPr>
           <w:rFonts w:ascii="Times New Roman" w:hAnsi="Times New Roman" w:cs="Times New Roman"/>
+          <w:color w:val="FFFFFF"/>
           <w:sz w:val="28"/>
         </w:rPr>
         <w:pict w14:anchorId="48085BD5">
@@ -392,6 +430,7 @@
       <w:r>
         <w:rPr>
           <w:rFonts w:ascii="Times New Roman" w:hAnsi="Times New Roman" w:cs="Times New Roman"/>
+          <w:color w:val="FFFFFF"/>
           <w:sz w:val="28"/>
         </w:rPr>
         <w:t>R-33/32 - Bairro: Bairro , Telefone: Telefone , Nome: Nome , EDIF: EDIF</w:t>
@@ -409,6 +448,7 @@
       <w:r>
         <w:rPr>
           <w:rFonts w:ascii="Times New Roman" w:hAnsi="Times New Roman" w:cs="Times New Roman"/>
+          <w:color w:val="FFFFFF"/>
           <w:sz w:val="28"/>
         </w:rPr>
         <w:pict w14:anchorId="16B6F283">
@@ -428,6 +468,7 @@
       <w:r>
         <w:rPr>
           <w:rFonts w:ascii="Times New Roman" w:hAnsi="Times New Roman" w:cs="Times New Roman"/>
+          <w:color w:val="FFFFFF"/>
           <w:sz w:val="28"/>
         </w:rPr>
         <w:t>AV-34/32 - Bairro:teste query, Telefone:teste query, Nome:teste query, EDIF: teste query</w:t>
@@ -445,6 +486,7 @@
       <w:r>
         <w:rPr>
           <w:rFonts w:ascii="Times New Roman" w:hAnsi="Times New Roman" w:cs="Times New Roman"/>
+          <w:color w:val="FFFFFF"/>
           <w:sz w:val="28"/>
         </w:rPr>
         <w:pict w14:anchorId="38EFAA4B">
@@ -458,6 +500,7 @@
         <w:jc w:val="both"/>
         <w:rPr>
           <w:rFonts w:ascii="Times New Roman" w:hAnsi="Times New Roman" w:cs="Times New Roman"/>
+          <w:color w:val="FFFFFF"/>
           <w:sz w:val="28"/>
         </w:rPr>
       </w:pPr>

</xml_diff>